<commit_message>
fix code - edit soon
</commit_message>
<xml_diff>
--- a/Laporan Tugas Besar.docx
+++ b/Laporan Tugas Besar.docx
@@ -1199,7 +1199,348 @@
         <w:rPr>
           <w:lang w:val="id-ID"/>
         </w:rPr>
-        <w:t>positif.</w:t>
+        <w:t>positif untuk melua</w:t>
+      </w:r>
+      <w:r>
+        <w:rPr>
+          <w:lang w:val="id-ID"/>
+        </w:rPr>
+        <w:t>pkan pengalamannya.</w:t>
+      </w:r>
+    </w:p>
+    <w:p>
+      <w:pPr>
+        <w:ind w:firstLine="0"/>
+        <w:jc w:val="both"/>
+        <w:rPr>
+          <w:lang w:val="id-ID"/>
+        </w:rPr>
+      </w:pPr>
+    </w:p>
+    <w:p>
+      <w:pPr>
+        <w:ind w:firstLine="0"/>
+        <w:jc w:val="both"/>
+        <w:rPr>
+          <w:lang w:val="id-ID"/>
+        </w:rPr>
+      </w:pPr>
+    </w:p>
+    <w:p>
+      <w:pPr>
+        <w:ind w:firstLine="0"/>
+        <w:jc w:val="both"/>
+        <w:rPr>
+          <w:lang w:val="id-ID"/>
+        </w:rPr>
+      </w:pPr>
+    </w:p>
+    <w:p>
+      <w:pPr>
+        <w:ind w:firstLine="0"/>
+        <w:jc w:val="both"/>
+        <w:rPr>
+          <w:lang w:val="id-ID"/>
+        </w:rPr>
+      </w:pPr>
+    </w:p>
+    <w:p>
+      <w:pPr>
+        <w:pStyle w:val="Heading1"/>
+        <w:jc w:val="center"/>
+        <w:rPr>
+          <w:lang w:val="id-ID"/>
+        </w:rPr>
+      </w:pPr>
+      <w:r>
+        <w:rPr>
+          <w:lang w:val="id-ID"/>
+        </w:rPr>
+        <w:t>Bab III : Analisa dan Eksperimen</w:t>
+      </w:r>
+    </w:p>
+    <w:p>
+      <w:pPr>
+        <w:rPr>
+          <w:lang w:val="id-ID"/>
+        </w:rPr>
+      </w:pPr>
+    </w:p>
+    <w:p>
+      <w:pPr>
+        <w:rPr>
+          <w:lang w:val="id-ID"/>
+        </w:rPr>
+      </w:pPr>
+      <w:r>
+        <w:rPr>
+          <w:lang w:val="id-ID"/>
+        </w:rPr>
+        <w:t xml:space="preserve">Penelitian ini menggunakan beberapa metode untuk mendapatkan </w:t>
+      </w:r>
+      <w:proofErr w:type="spellStart"/>
+      <w:r>
+        <w:rPr>
+          <w:lang w:val="id-ID"/>
+        </w:rPr>
+        <w:t>fitur</w:t>
+      </w:r>
+      <w:proofErr w:type="spellEnd"/>
+      <w:r>
+        <w:rPr>
+          <w:lang w:val="id-ID"/>
+        </w:rPr>
+        <w:t xml:space="preserve"> dan klasifikasi. Metode ekstraksi </w:t>
+      </w:r>
+      <w:proofErr w:type="spellStart"/>
+      <w:r>
+        <w:rPr>
+          <w:lang w:val="id-ID"/>
+        </w:rPr>
+        <w:t>fitur</w:t>
+      </w:r>
+      <w:proofErr w:type="spellEnd"/>
+      <w:r>
+        <w:rPr>
+          <w:lang w:val="id-ID"/>
+        </w:rPr>
+        <w:t xml:space="preserve"> yang digunakan adalah </w:t>
+      </w:r>
+      <w:proofErr w:type="spellStart"/>
+      <w:r>
+        <w:rPr>
+          <w:i/>
+          <w:lang w:val="id-ID"/>
+        </w:rPr>
+        <w:t>CountVectorizer</w:t>
+      </w:r>
+      <w:proofErr w:type="spellEnd"/>
+      <w:r>
+        <w:rPr>
+          <w:i/>
+          <w:lang w:val="id-ID"/>
+        </w:rPr>
+        <w:t xml:space="preserve"> </w:t>
+      </w:r>
+      <w:r>
+        <w:rPr>
+          <w:lang w:val="id-ID"/>
+        </w:rPr>
+        <w:t xml:space="preserve">dan </w:t>
+      </w:r>
+      <w:r>
+        <w:rPr>
+          <w:i/>
+          <w:lang w:val="id-ID"/>
+        </w:rPr>
+        <w:t>TF-IDF</w:t>
+      </w:r>
+      <w:r>
+        <w:rPr>
+          <w:lang w:val="id-ID"/>
+        </w:rPr>
+        <w:t xml:space="preserve">. Dan metode klasifikasi yang digunakan adalah </w:t>
+      </w:r>
+      <w:proofErr w:type="spellStart"/>
+      <w:r>
+        <w:rPr>
+          <w:i/>
+          <w:lang w:val="id-ID"/>
+        </w:rPr>
+        <w:t>Multinomial</w:t>
+      </w:r>
+      <w:proofErr w:type="spellEnd"/>
+      <w:r>
+        <w:rPr>
+          <w:i/>
+          <w:lang w:val="id-ID"/>
+        </w:rPr>
+        <w:t xml:space="preserve"> </w:t>
+      </w:r>
+      <w:proofErr w:type="spellStart"/>
+      <w:r>
+        <w:rPr>
+          <w:i/>
+          <w:lang w:val="id-ID"/>
+        </w:rPr>
+        <w:t>Naivè</w:t>
+      </w:r>
+      <w:proofErr w:type="spellEnd"/>
+      <w:r>
+        <w:rPr>
+          <w:i/>
+          <w:lang w:val="id-ID"/>
+        </w:rPr>
+        <w:t xml:space="preserve"> </w:t>
+      </w:r>
+      <w:proofErr w:type="spellStart"/>
+      <w:r>
+        <w:rPr>
+          <w:i/>
+          <w:lang w:val="id-ID"/>
+        </w:rPr>
+        <w:t>Bayes</w:t>
+      </w:r>
+      <w:proofErr w:type="spellEnd"/>
+      <w:r>
+        <w:rPr>
+          <w:i/>
+          <w:lang w:val="id-ID"/>
+        </w:rPr>
+        <w:t xml:space="preserve"> </w:t>
+      </w:r>
+      <w:r>
+        <w:rPr>
+          <w:lang w:val="id-ID"/>
+        </w:rPr>
+        <w:t>(NB)</w:t>
+      </w:r>
+      <w:r>
+        <w:rPr>
+          <w:i/>
+          <w:lang w:val="id-ID"/>
+        </w:rPr>
+        <w:t xml:space="preserve"> </w:t>
+      </w:r>
+      <w:r>
+        <w:rPr>
+          <w:lang w:val="id-ID"/>
+        </w:rPr>
+        <w:t xml:space="preserve">dan </w:t>
+      </w:r>
+      <w:proofErr w:type="spellStart"/>
+      <w:r>
+        <w:rPr>
+          <w:i/>
+          <w:lang w:val="id-ID"/>
+        </w:rPr>
+        <w:t>Support</w:t>
+      </w:r>
+      <w:proofErr w:type="spellEnd"/>
+      <w:r>
+        <w:rPr>
+          <w:i/>
+          <w:lang w:val="id-ID"/>
+        </w:rPr>
+        <w:t xml:space="preserve"> </w:t>
+      </w:r>
+      <w:proofErr w:type="spellStart"/>
+      <w:r>
+        <w:rPr>
+          <w:i/>
+          <w:lang w:val="id-ID"/>
+        </w:rPr>
+        <w:t>Vector</w:t>
+      </w:r>
+      <w:proofErr w:type="spellEnd"/>
+      <w:r>
+        <w:rPr>
+          <w:i/>
+          <w:lang w:val="id-ID"/>
+        </w:rPr>
+        <w:t xml:space="preserve"> </w:t>
+      </w:r>
+      <w:proofErr w:type="spellStart"/>
+      <w:r>
+        <w:rPr>
+          <w:i/>
+          <w:lang w:val="id-ID"/>
+        </w:rPr>
+        <w:t>Machine</w:t>
+      </w:r>
+      <w:proofErr w:type="spellEnd"/>
+      <w:r>
+        <w:rPr>
+          <w:i/>
+          <w:lang w:val="id-ID"/>
+        </w:rPr>
+        <w:t xml:space="preserve"> </w:t>
+      </w:r>
+      <w:r>
+        <w:rPr>
+          <w:lang w:val="id-ID"/>
+        </w:rPr>
+        <w:t xml:space="preserve">(SVM). Selain itu, dilakukan </w:t>
+      </w:r>
+      <w:proofErr w:type="spellStart"/>
+      <w:r>
+        <w:rPr>
+          <w:i/>
+          <w:lang w:val="id-ID"/>
+        </w:rPr>
+        <w:t>pre-processing</w:t>
+      </w:r>
+      <w:proofErr w:type="spellEnd"/>
+      <w:r>
+        <w:rPr>
+          <w:i/>
+          <w:lang w:val="id-ID"/>
+        </w:rPr>
+        <w:t xml:space="preserve"> </w:t>
+      </w:r>
+      <w:r>
+        <w:rPr>
+          <w:lang w:val="id-ID"/>
+        </w:rPr>
+        <w:t xml:space="preserve">sebelum data diambil </w:t>
+      </w:r>
+      <w:proofErr w:type="spellStart"/>
+      <w:r>
+        <w:rPr>
+          <w:lang w:val="id-ID"/>
+        </w:rPr>
+        <w:t>fiturnya</w:t>
+      </w:r>
+      <w:proofErr w:type="spellEnd"/>
+      <w:r>
+        <w:rPr>
+          <w:lang w:val="id-ID"/>
+        </w:rPr>
+        <w:t xml:space="preserve"> untuk di klasifikasi menggunakan </w:t>
+      </w:r>
+      <w:proofErr w:type="spellStart"/>
+      <w:r>
+        <w:rPr>
+          <w:i/>
+          <w:lang w:val="id-ID"/>
+        </w:rPr>
+        <w:t>classifier</w:t>
+      </w:r>
+      <w:proofErr w:type="spellEnd"/>
+      <w:r>
+        <w:rPr>
+          <w:lang w:val="id-ID"/>
+        </w:rPr>
+        <w:t>.</w:t>
+      </w:r>
+    </w:p>
+    <w:p>
+      <w:pPr>
+        <w:rPr>
+          <w:lang w:val="id-ID"/>
+        </w:rPr>
+      </w:pPr>
+      <w:proofErr w:type="spellStart"/>
+      <w:r>
+        <w:rPr>
+          <w:i/>
+          <w:lang w:val="id-ID"/>
+        </w:rPr>
+        <w:t>Pre-processing</w:t>
+      </w:r>
+      <w:proofErr w:type="spellEnd"/>
+      <w:r>
+        <w:rPr>
+          <w:i/>
+          <w:lang w:val="id-ID"/>
+        </w:rPr>
+        <w:t xml:space="preserve"> </w:t>
+      </w:r>
+      <w:r>
+        <w:rPr>
+          <w:lang w:val="id-ID"/>
+        </w:rPr>
+        <w:t xml:space="preserve">yang digunakan pada data ini adalah menghapus tanda baca, mengubah semua huruf menjadi huruf kecil </w:t>
       </w:r>
       <w:bookmarkStart w:id="0" w:name="_GoBack"/>
       <w:bookmarkEnd w:id="0"/>

</xml_diff>